<commit_message>
Update to Errata Document and Re-org
</commit_message>
<xml_diff>
--- a/2 Proofreading and Review/LARA Breathing Blocks - Errata_v2 (Page 1-40).docx
+++ b/2 Proofreading and Review/LARA Breathing Blocks - Errata_v2 (Page 1-40).docx
@@ -950,6 +950,83 @@
                 <w:bCs/>
               </w:rPr>
               <w:t>?</w:t>
+            </w:r>
+          </w:p>
+        </w:tc>
+        <w:tc>
+          <w:tcPr>
+            <w:tcW w:w="2711" w:type="dxa"/>
+          </w:tcPr>
+          <w:p>
+            <w:pPr>
+              <w:jc w:val="center"/>
+              <w:rPr>
+                <w:rFonts w:ascii="Times" w:eastAsia="Times" w:hAnsi="Times" w:cs="Times"/>
+                <w:bCs/>
+              </w:rPr>
+            </w:pPr>
+          </w:p>
+        </w:tc>
+      </w:tr>
+      <w:tr>
+        <w:trPr>
+          <w:trHeight w:val="552"/>
+        </w:trPr>
+        <w:tc>
+          <w:tcPr>
+            <w:tcW w:w="1782" w:type="dxa"/>
+          </w:tcPr>
+          <w:p>
+            <w:pPr>
+              <w:jc w:val="center"/>
+            </w:pPr>
+            <w:r>
+              <w:rPr>
+                <w:rFonts w:ascii="Times" w:eastAsia="Times" w:hAnsi="Times" w:cs="Times"/>
+                <w:bCs/>
+              </w:rPr>
+              <w:t>Percussion 2</w:t>
+            </w:r>
+          </w:p>
+        </w:tc>
+        <w:tc>
+          <w:tcPr>
+            <w:tcW w:w="913" w:type="dxa"/>
+          </w:tcPr>
+          <w:p>
+            <w:pPr>
+              <w:jc w:val="center"/>
+              <w:rPr>
+                <w:rFonts w:ascii="Times" w:eastAsia="Times" w:hAnsi="Times" w:cs="Times"/>
+                <w:bCs/>
+              </w:rPr>
+            </w:pPr>
+            <w:r>
+              <w:rPr>
+                <w:rFonts w:ascii="Times" w:eastAsia="Times" w:hAnsi="Times" w:cs="Times"/>
+                <w:bCs/>
+              </w:rPr>
+              <w:t>148</w:t>
+            </w:r>
+          </w:p>
+        </w:tc>
+        <w:tc>
+          <w:tcPr>
+            <w:tcW w:w="3679" w:type="dxa"/>
+          </w:tcPr>
+          <w:p>
+            <w:pPr>
+              <w:rPr>
+                <w:rFonts w:ascii="Times" w:eastAsia="Times" w:hAnsi="Times" w:cs="Times"/>
+                <w:bCs/>
+              </w:rPr>
+            </w:pPr>
+            <w:r>
+              <w:rPr>
+                <w:rFonts w:ascii="Times" w:eastAsia="Times" w:hAnsi="Times" w:cs="Times"/>
+                <w:bCs/>
+              </w:rPr>
+              <w:t xml:space="preserve">Is the G in beat 3 meant to be a quaver? </w:t>
             </w:r>
           </w:p>
         </w:tc>
@@ -1052,7 +1129,6 @@
                 <w:rFonts w:ascii="Times" w:eastAsia="Times" w:hAnsi="Times" w:cs="Times"/>
                 <w:b/>
               </w:rPr>
-              <w:lastRenderedPageBreak/>
               <w:t>Errata from Version 1 (page 1-19)</w:t>
             </w:r>
           </w:p>

</xml_diff>

<commit_message>
Updated Errata v2 with comments from client
</commit_message>
<xml_diff>
--- a/2 Proofreading and Review/LARA Breathing Blocks - Errata_v2 (Page 1-40).docx
+++ b/2 Proofreading and Review/LARA Breathing Blocks - Errata_v2 (Page 1-40).docx
@@ -1,6 +1,6 @@
 
 <file path=word/document.xml><?xml version="1.0" encoding="utf-8"?>
-<w:document xmlns:wpc="http://schemas.microsoft.com/office/word/2010/wordprocessingCanvas" xmlns:cx="http://schemas.microsoft.com/office/drawing/2014/chartex" xmlns:cx1="http://schemas.microsoft.com/office/drawing/2015/9/8/chartex" xmlns:cx2="http://schemas.microsoft.com/office/drawing/2015/10/21/chartex" xmlns:cx3="http://schemas.microsoft.com/office/drawing/2016/5/9/chartex" xmlns:cx4="http://schemas.microsoft.com/office/drawing/2016/5/10/chartex" xmlns:cx5="http://schemas.microsoft.com/office/drawing/2016/5/11/chartex" xmlns:cx6="http://schemas.microsoft.com/office/drawing/2016/5/12/chartex" xmlns:cx7="http://schemas.microsoft.com/office/drawing/2016/5/13/chartex" xmlns:cx8="http://schemas.microsoft.com/office/drawing/2016/5/14/chartex" xmlns:mc="http://schemas.openxmlformats.org/markup-compatibility/2006" xmlns:aink="http://schemas.microsoft.com/office/drawing/2016/ink" xmlns:am3d="http://schemas.microsoft.com/office/drawing/2017/model3d" xmlns:o="urn:schemas-microsoft-com:office:office" xmlns:oel="http://schemas.microsoft.com/office/2019/extlst" xmlns:r="http://schemas.openxmlformats.org/officeDocument/2006/relationships" xmlns:m="http://schemas.openxmlformats.org/officeDocument/2006/math" xmlns:v="urn:schemas-microsoft-com:vml" xmlns:wp14="http://schemas.microsoft.com/office/word/2010/wordprocessingDrawing" xmlns:wp="http://schemas.openxmlformats.org/drawingml/2006/wordprocessingDrawing" xmlns:w10="urn:schemas-microsoft-com:office:word" xmlns:w="http://schemas.openxmlformats.org/wordprocessingml/2006/main" xmlns:w14="http://schemas.microsoft.com/office/word/2010/wordml" xmlns:w15="http://schemas.microsoft.com/office/word/2012/wordml" xmlns:w16cex="http://schemas.microsoft.com/office/word/2018/wordml/cex" xmlns:w16cid="http://schemas.microsoft.com/office/word/2016/wordml/cid" xmlns:w16="http://schemas.microsoft.com/office/word/2018/wordml" xmlns:w16sdtdh="http://schemas.microsoft.com/office/word/2020/wordml/sdtdatahash" xmlns:w16se="http://schemas.microsoft.com/office/word/2015/wordml/symex" xmlns:wpg="http://schemas.microsoft.com/office/word/2010/wordprocessingGroup" xmlns:wpi="http://schemas.microsoft.com/office/word/2010/wordprocessingInk" xmlns:wne="http://schemas.microsoft.com/office/word/2006/wordml" xmlns:wps="http://schemas.microsoft.com/office/word/2010/wordprocessingShape" mc:Ignorable="w14 w15 w16se w16cid w16 w16cex w16sdtdh wp14">
+<w:document xmlns:wpc="http://schemas.microsoft.com/office/word/2010/wordprocessingCanvas" xmlns:mo="http://schemas.microsoft.com/office/mac/office/2008/main" xmlns:mc="http://schemas.openxmlformats.org/markup-compatibility/2006" xmlns:mv="urn:schemas-microsoft-com:mac:vml" xmlns:o="urn:schemas-microsoft-com:office:office" xmlns:r="http://schemas.openxmlformats.org/officeDocument/2006/relationships" xmlns:m="http://schemas.openxmlformats.org/officeDocument/2006/math" xmlns:v="urn:schemas-microsoft-com:vml" xmlns:wp14="http://schemas.microsoft.com/office/word/2010/wordprocessingDrawing" xmlns:wp="http://schemas.openxmlformats.org/drawingml/2006/wordprocessingDrawing" xmlns:w10="urn:schemas-microsoft-com:office:word" xmlns:w="http://schemas.openxmlformats.org/wordprocessingml/2006/main" xmlns:w14="http://schemas.microsoft.com/office/word/2010/wordml" xmlns:w15="http://schemas.microsoft.com/office/word/2012/wordml" xmlns:wpg="http://schemas.microsoft.com/office/word/2010/wordprocessingGroup" xmlns:wpi="http://schemas.microsoft.com/office/word/2010/wordprocessingInk" xmlns:wne="http://schemas.microsoft.com/office/word/2006/wordml" xmlns:wps="http://schemas.microsoft.com/office/word/2010/wordprocessingShape" mc:Ignorable="w14 w15 wp14">
   <w:body>
     <w:p>
       <w:pPr>
@@ -329,8 +329,17 @@
               <w:rPr>
                 <w:rFonts w:ascii="Times" w:eastAsia="Times" w:hAnsi="Times" w:cs="Times"/>
                 <w:bCs/>
-              </w:rPr>
-            </w:pPr>
+                <w:color w:val="FF0000"/>
+              </w:rPr>
+            </w:pPr>
+            <w:r>
+              <w:rPr>
+                <w:rFonts w:ascii="Times" w:eastAsia="Times" w:hAnsi="Times" w:cs="Times"/>
+                <w:bCs/>
+                <w:color w:val="FF0000"/>
+              </w:rPr>
+              <w:t>YES</w:t>
+            </w:r>
           </w:p>
         </w:tc>
       </w:tr>
@@ -412,6 +421,22 @@
                 <w:bCs/>
               </w:rPr>
             </w:pPr>
+            <w:r>
+              <w:rPr>
+                <w:rFonts w:ascii="Times" w:eastAsia="Times" w:hAnsi="Times" w:cs="Times"/>
+                <w:bCs/>
+                <w:color w:val="FF0000"/>
+              </w:rPr>
+              <w:t>YOU’RE RI</w:t>
+            </w:r>
+            <w:r>
+              <w:rPr>
+                <w:rFonts w:ascii="Times" w:eastAsia="Times" w:hAnsi="Times" w:cs="Times"/>
+                <w:bCs/>
+                <w:color w:val="FF0000"/>
+              </w:rPr>
+              <w:t>GHT, IT SHOULD BE C#</w:t>
+            </w:r>
           </w:p>
         </w:tc>
       </w:tr>
@@ -493,6 +518,14 @@
                 <w:bCs/>
               </w:rPr>
             </w:pPr>
+            <w:r>
+              <w:rPr>
+                <w:rFonts w:ascii="Times" w:eastAsia="Times" w:hAnsi="Times" w:cs="Times"/>
+                <w:bCs/>
+                <w:color w:val="FF0000"/>
+              </w:rPr>
+              <w:t>YES, F NAT</w:t>
+            </w:r>
           </w:p>
         </w:tc>
       </w:tr>
@@ -574,6 +607,22 @@
                 <w:bCs/>
               </w:rPr>
             </w:pPr>
+            <w:r>
+              <w:rPr>
+                <w:rFonts w:ascii="Times" w:eastAsia="Times" w:hAnsi="Times" w:cs="Times"/>
+                <w:bCs/>
+                <w:color w:val="FF0000"/>
+              </w:rPr>
+              <w:t>PLEASE MAKE BAR Bb, C, Ab</w:t>
+            </w:r>
+            <w:r>
+              <w:rPr>
+                <w:rFonts w:ascii="Times" w:eastAsia="Times" w:hAnsi="Times" w:cs="Times"/>
+                <w:bCs/>
+                <w:color w:val="FF0000"/>
+              </w:rPr>
+              <w:t>…also spell contrabass like that</w:t>
+            </w:r>
           </w:p>
         </w:tc>
       </w:tr>
@@ -671,6 +720,14 @@
                 <w:bCs/>
               </w:rPr>
             </w:pPr>
+            <w:r>
+              <w:rPr>
+                <w:rFonts w:ascii="Times" w:eastAsia="Times" w:hAnsi="Times" w:cs="Times"/>
+                <w:bCs/>
+                <w:color w:val="FF0000"/>
+              </w:rPr>
+              <w:t>NO, MAKE 139 DOWNBEAT INTO (MP) IN BOTH VOICES</w:t>
+            </w:r>
           </w:p>
         </w:tc>
       </w:tr>
@@ -768,6 +825,22 @@
                 <w:bCs/>
               </w:rPr>
             </w:pPr>
+            <w:r>
+              <w:rPr>
+                <w:rFonts w:ascii="Times" w:eastAsia="Times" w:hAnsi="Times" w:cs="Times"/>
+                <w:bCs/>
+                <w:color w:val="FF0000"/>
+              </w:rPr>
+              <w:t xml:space="preserve">NO, MAKE CRESCENDO </w:t>
+            </w:r>
+            <w:r>
+              <w:rPr>
+                <w:rFonts w:ascii="Times" w:eastAsia="Times" w:hAnsi="Times" w:cs="Times"/>
+                <w:bCs/>
+                <w:color w:val="FF0000"/>
+              </w:rPr>
+              <w:t>STARTING ON 138 BEAT 3 TO MP ON 139 BEAT 3</w:t>
+            </w:r>
           </w:p>
         </w:tc>
       </w:tr>
@@ -863,8 +936,17 @@
               <w:rPr>
                 <w:rFonts w:ascii="Times" w:eastAsia="Times" w:hAnsi="Times" w:cs="Times"/>
                 <w:bCs/>
-              </w:rPr>
-            </w:pPr>
+                <w:color w:val="FF0000"/>
+              </w:rPr>
+            </w:pPr>
+            <w:r>
+              <w:rPr>
+                <w:rFonts w:ascii="Times" w:eastAsia="Times" w:hAnsi="Times" w:cs="Times"/>
+                <w:bCs/>
+                <w:color w:val="FF0000"/>
+              </w:rPr>
+              <w:t>MAKE (MF) ON BEAT 4 AND START DIMINUENO FROM THERE</w:t>
+            </w:r>
           </w:p>
         </w:tc>
       </w:tr>
@@ -963,8 +1045,17 @@
               <w:rPr>
                 <w:rFonts w:ascii="Times" w:eastAsia="Times" w:hAnsi="Times" w:cs="Times"/>
                 <w:bCs/>
-              </w:rPr>
-            </w:pPr>
+                <w:color w:val="FF0000"/>
+              </w:rPr>
+            </w:pPr>
+            <w:r>
+              <w:rPr>
+                <w:rFonts w:ascii="Times" w:eastAsia="Times" w:hAnsi="Times" w:cs="Times"/>
+                <w:bCs/>
+                <w:color w:val="FF0000"/>
+              </w:rPr>
+              <w:t>(MF)</w:t>
+            </w:r>
           </w:p>
         </w:tc>
       </w:tr>
@@ -1042,6 +1133,50 @@
                 <w:bCs/>
               </w:rPr>
             </w:pPr>
+            <w:bookmarkStart w:id="0" w:name="_GoBack"/>
+            <w:r>
+              <w:rPr>
+                <w:rFonts w:ascii="Times" w:eastAsia="Times" w:hAnsi="Times" w:cs="Times"/>
+                <w:bCs/>
+                <w:color w:val="FF0000"/>
+              </w:rPr>
+              <w:t>NO, ADD 16</w:t>
+            </w:r>
+            <w:r>
+              <w:rPr>
+                <w:rFonts w:ascii="Times" w:eastAsia="Times" w:hAnsi="Times" w:cs="Times"/>
+                <w:bCs/>
+                <w:color w:val="FF0000"/>
+                <w:vertAlign w:val="superscript"/>
+              </w:rPr>
+              <w:t>TH</w:t>
+            </w:r>
+            <w:r>
+              <w:rPr>
+                <w:rFonts w:ascii="Times" w:eastAsia="Times" w:hAnsi="Times" w:cs="Times"/>
+                <w:bCs/>
+                <w:color w:val="FF0000"/>
+              </w:rPr>
+              <w:t xml:space="preserve"> NOTE REST BEFORE IT AND LEAVE NOTE AS 16</w:t>
+            </w:r>
+            <w:r>
+              <w:rPr>
+                <w:rFonts w:ascii="Times" w:eastAsia="Times" w:hAnsi="Times" w:cs="Times"/>
+                <w:bCs/>
+                <w:color w:val="FF0000"/>
+                <w:vertAlign w:val="superscript"/>
+              </w:rPr>
+              <w:t>TH</w:t>
+            </w:r>
+            <w:r>
+              <w:rPr>
+                <w:rFonts w:ascii="Times" w:eastAsia="Times" w:hAnsi="Times" w:cs="Times"/>
+                <w:bCs/>
+                <w:color w:val="FF0000"/>
+              </w:rPr>
+              <w:t xml:space="preserve"> </w:t>
+            </w:r>
+            <w:bookmarkEnd w:id="0"/>
           </w:p>
         </w:tc>
       </w:tr>
@@ -1425,21 +1560,12 @@
                 <w:bCs/>
               </w:rPr>
             </w:pPr>
-            <w:proofErr w:type="spellStart"/>
-            <w:r>
-              <w:rPr>
-                <w:rFonts w:ascii="Times" w:eastAsia="Times" w:hAnsi="Times" w:cs="Times"/>
-                <w:bCs/>
-              </w:rPr>
-              <w:t>Mf</w:t>
-            </w:r>
-            <w:proofErr w:type="spellEnd"/>
-            <w:r>
-              <w:rPr>
-                <w:rFonts w:ascii="Times" w:eastAsia="Times" w:hAnsi="Times" w:cs="Times"/>
-                <w:bCs/>
-              </w:rPr>
-              <w:t>.</w:t>
+            <w:r>
+              <w:rPr>
+                <w:rFonts w:ascii="Times" w:eastAsia="Times" w:hAnsi="Times" w:cs="Times"/>
+                <w:bCs/>
+              </w:rPr>
+              <w:t>Mf.</w:t>
             </w:r>
           </w:p>
           <w:p>
@@ -1575,7 +1701,15 @@
                 <w:rFonts w:ascii="Times" w:eastAsia="Times" w:hAnsi="Times" w:cs="Times"/>
                 <w:bCs/>
               </w:rPr>
-              <w:t xml:space="preserve">Yes please, but add mf to downbeat of m16 on Vl1A and Vl2A. Also on m16, please add (mf) to all other strings and add crescendo into m17 to all strings (except bass) </w:t>
+              <w:t xml:space="preserve">Yes please, but add mf to downbeat of m16 on Vl1A and Vl2A. Also on m16, please add (mf) to all other strings and add </w:t>
+            </w:r>
+            <w:r>
+              <w:rPr>
+                <w:rFonts w:ascii="Times" w:eastAsia="Times" w:hAnsi="Times" w:cs="Times"/>
+                <w:bCs/>
+              </w:rPr>
+              <w:lastRenderedPageBreak/>
+              <w:t xml:space="preserve">crescendo into m17 to all strings (except bass) </w:t>
             </w:r>
           </w:p>
           <w:p>
@@ -1617,6 +1751,7 @@
                 <w:rFonts w:ascii="Times" w:eastAsia="Times" w:hAnsi="Times" w:cs="Times"/>
                 <w:bCs/>
               </w:rPr>
+              <w:lastRenderedPageBreak/>
               <w:t>Woodwinds</w:t>
             </w:r>
           </w:p>
@@ -1721,7 +1856,6 @@
                 <w:rFonts w:ascii="Times" w:eastAsia="Times" w:hAnsi="Times" w:cs="Times"/>
                 <w:bCs/>
               </w:rPr>
-              <w:lastRenderedPageBreak/>
               <w:t>Clarinets</w:t>
             </w:r>
           </w:p>
@@ -2310,7 +2444,23 @@
                 <w:rFonts w:ascii="Times" w:eastAsia="Times" w:hAnsi="Times" w:cs="Times"/>
                 <w:bCs/>
               </w:rPr>
-              <w:t xml:space="preserve">Is there a third oboe in addition to the Cor </w:t>
+              <w:t xml:space="preserve">Is there a third oboe in addition to the </w:t>
+            </w:r>
+            <w:proofErr w:type="spellStart"/>
+            <w:r>
+              <w:rPr>
+                <w:rFonts w:ascii="Times" w:eastAsia="Times" w:hAnsi="Times" w:cs="Times"/>
+                <w:bCs/>
+              </w:rPr>
+              <w:t>Cor</w:t>
+            </w:r>
+            <w:proofErr w:type="spellEnd"/>
+            <w:r>
+              <w:rPr>
+                <w:rFonts w:ascii="Times" w:eastAsia="Times" w:hAnsi="Times" w:cs="Times"/>
+                <w:bCs/>
+              </w:rPr>
+              <w:t xml:space="preserve"> </w:t>
             </w:r>
             <w:proofErr w:type="spellStart"/>
             <w:r>
@@ -2502,6 +2652,7 @@
                 <w:rFonts w:ascii="Times" w:eastAsia="Times" w:hAnsi="Times" w:cs="Times"/>
                 <w:bCs/>
               </w:rPr>
+              <w:lastRenderedPageBreak/>
               <w:t>Percussion 2</w:t>
             </w:r>
           </w:p>
@@ -2634,7 +2785,6 @@
           <w:rFonts w:ascii="Times" w:eastAsia="Times" w:hAnsi="Times" w:cs="Times"/>
           <w:b/>
         </w:rPr>
-        <w:lastRenderedPageBreak/>
         <w:t>Orange suggestions</w:t>
       </w:r>
       <w:r>
@@ -3371,7 +3521,7 @@
 </file>
 
 <file path=word/endnotes.xml><?xml version="1.0" encoding="utf-8"?>
-<w:endnotes xmlns:wpc="http://schemas.microsoft.com/office/word/2010/wordprocessingCanvas" xmlns:cx="http://schemas.microsoft.com/office/drawing/2014/chartex" xmlns:cx1="http://schemas.microsoft.com/office/drawing/2015/9/8/chartex" xmlns:cx2="http://schemas.microsoft.com/office/drawing/2015/10/21/chartex" xmlns:cx3="http://schemas.microsoft.com/office/drawing/2016/5/9/chartex" xmlns:cx4="http://schemas.microsoft.com/office/drawing/2016/5/10/chartex" xmlns:cx5="http://schemas.microsoft.com/office/drawing/2016/5/11/chartex" xmlns:cx6="http://schemas.microsoft.com/office/drawing/2016/5/12/chartex" xmlns:cx7="http://schemas.microsoft.com/office/drawing/2016/5/13/chartex" xmlns:cx8="http://schemas.microsoft.com/office/drawing/2016/5/14/chartex" xmlns:mc="http://schemas.openxmlformats.org/markup-compatibility/2006" xmlns:aink="http://schemas.microsoft.com/office/drawing/2016/ink" xmlns:am3d="http://schemas.microsoft.com/office/drawing/2017/model3d" xmlns:o="urn:schemas-microsoft-com:office:office" xmlns:oel="http://schemas.microsoft.com/office/2019/extlst" xmlns:r="http://schemas.openxmlformats.org/officeDocument/2006/relationships" xmlns:m="http://schemas.openxmlformats.org/officeDocument/2006/math" xmlns:v="urn:schemas-microsoft-com:vml" xmlns:wp14="http://schemas.microsoft.com/office/word/2010/wordprocessingDrawing" xmlns:wp="http://schemas.openxmlformats.org/drawingml/2006/wordprocessingDrawing" xmlns:w10="urn:schemas-microsoft-com:office:word" xmlns:w="http://schemas.openxmlformats.org/wordprocessingml/2006/main" xmlns:w14="http://schemas.microsoft.com/office/word/2010/wordml" xmlns:w15="http://schemas.microsoft.com/office/word/2012/wordml" xmlns:w16cex="http://schemas.microsoft.com/office/word/2018/wordml/cex" xmlns:w16cid="http://schemas.microsoft.com/office/word/2016/wordml/cid" xmlns:w16="http://schemas.microsoft.com/office/word/2018/wordml" xmlns:w16sdtdh="http://schemas.microsoft.com/office/word/2020/wordml/sdtdatahash" xmlns:w16se="http://schemas.microsoft.com/office/word/2015/wordml/symex" xmlns:wpg="http://schemas.microsoft.com/office/word/2010/wordprocessingGroup" xmlns:wpi="http://schemas.microsoft.com/office/word/2010/wordprocessingInk" xmlns:wne="http://schemas.microsoft.com/office/word/2006/wordml" xmlns:wps="http://schemas.microsoft.com/office/word/2010/wordprocessingShape" mc:Ignorable="w14 w15 w16se w16cid w16 w16cex w16sdtdh wp14">
+<w:endnotes xmlns:wpc="http://schemas.microsoft.com/office/word/2010/wordprocessingCanvas" xmlns:mo="http://schemas.microsoft.com/office/mac/office/2008/main" xmlns:mc="http://schemas.openxmlformats.org/markup-compatibility/2006" xmlns:mv="urn:schemas-microsoft-com:mac:vml" xmlns:o="urn:schemas-microsoft-com:office:office" xmlns:r="http://schemas.openxmlformats.org/officeDocument/2006/relationships" xmlns:m="http://schemas.openxmlformats.org/officeDocument/2006/math" xmlns:v="urn:schemas-microsoft-com:vml" xmlns:wp14="http://schemas.microsoft.com/office/word/2010/wordprocessingDrawing" xmlns:wp="http://schemas.openxmlformats.org/drawingml/2006/wordprocessingDrawing" xmlns:w10="urn:schemas-microsoft-com:office:word" xmlns:w="http://schemas.openxmlformats.org/wordprocessingml/2006/main" xmlns:w14="http://schemas.microsoft.com/office/word/2010/wordml" xmlns:w15="http://schemas.microsoft.com/office/word/2012/wordml" xmlns:wpg="http://schemas.microsoft.com/office/word/2010/wordprocessingGroup" xmlns:wpi="http://schemas.microsoft.com/office/word/2010/wordprocessingInk" xmlns:wne="http://schemas.microsoft.com/office/word/2006/wordml" xmlns:wps="http://schemas.microsoft.com/office/word/2010/wordprocessingShape" mc:Ignorable="w14 w15 wp14">
   <w:endnote w:type="separator" w:id="-1">
     <w:p>
       <w:r>
@@ -3390,7 +3540,7 @@
 </file>
 
 <file path=word/footnotes.xml><?xml version="1.0" encoding="utf-8"?>
-<w:footnotes xmlns:wpc="http://schemas.microsoft.com/office/word/2010/wordprocessingCanvas" xmlns:cx="http://schemas.microsoft.com/office/drawing/2014/chartex" xmlns:cx1="http://schemas.microsoft.com/office/drawing/2015/9/8/chartex" xmlns:cx2="http://schemas.microsoft.com/office/drawing/2015/10/21/chartex" xmlns:cx3="http://schemas.microsoft.com/office/drawing/2016/5/9/chartex" xmlns:cx4="http://schemas.microsoft.com/office/drawing/2016/5/10/chartex" xmlns:cx5="http://schemas.microsoft.com/office/drawing/2016/5/11/chartex" xmlns:cx6="http://schemas.microsoft.com/office/drawing/2016/5/12/chartex" xmlns:cx7="http://schemas.microsoft.com/office/drawing/2016/5/13/chartex" xmlns:cx8="http://schemas.microsoft.com/office/drawing/2016/5/14/chartex" xmlns:mc="http://schemas.openxmlformats.org/markup-compatibility/2006" xmlns:aink="http://schemas.microsoft.com/office/drawing/2016/ink" xmlns:am3d="http://schemas.microsoft.com/office/drawing/2017/model3d" xmlns:o="urn:schemas-microsoft-com:office:office" xmlns:oel="http://schemas.microsoft.com/office/2019/extlst" xmlns:r="http://schemas.openxmlformats.org/officeDocument/2006/relationships" xmlns:m="http://schemas.openxmlformats.org/officeDocument/2006/math" xmlns:v="urn:schemas-microsoft-com:vml" xmlns:wp14="http://schemas.microsoft.com/office/word/2010/wordprocessingDrawing" xmlns:wp="http://schemas.openxmlformats.org/drawingml/2006/wordprocessingDrawing" xmlns:w10="urn:schemas-microsoft-com:office:word" xmlns:w="http://schemas.openxmlformats.org/wordprocessingml/2006/main" xmlns:w14="http://schemas.microsoft.com/office/word/2010/wordml" xmlns:w15="http://schemas.microsoft.com/office/word/2012/wordml" xmlns:w16cex="http://schemas.microsoft.com/office/word/2018/wordml/cex" xmlns:w16cid="http://schemas.microsoft.com/office/word/2016/wordml/cid" xmlns:w16="http://schemas.microsoft.com/office/word/2018/wordml" xmlns:w16sdtdh="http://schemas.microsoft.com/office/word/2020/wordml/sdtdatahash" xmlns:w16se="http://schemas.microsoft.com/office/word/2015/wordml/symex" xmlns:wpg="http://schemas.microsoft.com/office/word/2010/wordprocessingGroup" xmlns:wpi="http://schemas.microsoft.com/office/word/2010/wordprocessingInk" xmlns:wne="http://schemas.microsoft.com/office/word/2006/wordml" xmlns:wps="http://schemas.microsoft.com/office/word/2010/wordprocessingShape" mc:Ignorable="w14 w15 w16se w16cid w16 w16cex w16sdtdh wp14">
+<w:footnotes xmlns:wpc="http://schemas.microsoft.com/office/word/2010/wordprocessingCanvas" xmlns:mo="http://schemas.microsoft.com/office/mac/office/2008/main" xmlns:mc="http://schemas.openxmlformats.org/markup-compatibility/2006" xmlns:mv="urn:schemas-microsoft-com:mac:vml" xmlns:o="urn:schemas-microsoft-com:office:office" xmlns:r="http://schemas.openxmlformats.org/officeDocument/2006/relationships" xmlns:m="http://schemas.openxmlformats.org/officeDocument/2006/math" xmlns:v="urn:schemas-microsoft-com:vml" xmlns:wp14="http://schemas.microsoft.com/office/word/2010/wordprocessingDrawing" xmlns:wp="http://schemas.openxmlformats.org/drawingml/2006/wordprocessingDrawing" xmlns:w10="urn:schemas-microsoft-com:office:word" xmlns:w="http://schemas.openxmlformats.org/wordprocessingml/2006/main" xmlns:w14="http://schemas.microsoft.com/office/word/2010/wordml" xmlns:w15="http://schemas.microsoft.com/office/word/2012/wordml" xmlns:wpg="http://schemas.microsoft.com/office/word/2010/wordprocessingGroup" xmlns:wpi="http://schemas.microsoft.com/office/word/2010/wordprocessingInk" xmlns:wne="http://schemas.microsoft.com/office/word/2006/wordml" xmlns:wps="http://schemas.microsoft.com/office/word/2010/wordprocessingShape" mc:Ignorable="w14 w15 wp14">
   <w:footnote w:type="separator" w:id="-1">
     <w:p>
       <w:r>
@@ -3409,8 +3559,8 @@
 </file>
 
 <file path=word/numbering.xml><?xml version="1.0" encoding="utf-8"?>
-<w:numbering xmlns:wpc="http://schemas.microsoft.com/office/word/2010/wordprocessingCanvas" xmlns:cx="http://schemas.microsoft.com/office/drawing/2014/chartex" xmlns:cx1="http://schemas.microsoft.com/office/drawing/2015/9/8/chartex" xmlns:cx2="http://schemas.microsoft.com/office/drawing/2015/10/21/chartex" xmlns:cx3="http://schemas.microsoft.com/office/drawing/2016/5/9/chartex" xmlns:cx4="http://schemas.microsoft.com/office/drawing/2016/5/10/chartex" xmlns:cx5="http://schemas.microsoft.com/office/drawing/2016/5/11/chartex" xmlns:cx6="http://schemas.microsoft.com/office/drawing/2016/5/12/chartex" xmlns:cx7="http://schemas.microsoft.com/office/drawing/2016/5/13/chartex" xmlns:cx8="http://schemas.microsoft.com/office/drawing/2016/5/14/chartex" xmlns:mc="http://schemas.openxmlformats.org/markup-compatibility/2006" xmlns:aink="http://schemas.microsoft.com/office/drawing/2016/ink" xmlns:am3d="http://schemas.microsoft.com/office/drawing/2017/model3d" xmlns:o="urn:schemas-microsoft-com:office:office" xmlns:oel="http://schemas.microsoft.com/office/2019/extlst" xmlns:r="http://schemas.openxmlformats.org/officeDocument/2006/relationships" xmlns:m="http://schemas.openxmlformats.org/officeDocument/2006/math" xmlns:v="urn:schemas-microsoft-com:vml" xmlns:wp14="http://schemas.microsoft.com/office/word/2010/wordprocessingDrawing" xmlns:wp="http://schemas.openxmlformats.org/drawingml/2006/wordprocessingDrawing" xmlns:w10="urn:schemas-microsoft-com:office:word" xmlns:w="http://schemas.openxmlformats.org/wordprocessingml/2006/main" xmlns:w14="http://schemas.microsoft.com/office/word/2010/wordml" xmlns:w15="http://schemas.microsoft.com/office/word/2012/wordml" xmlns:w16cex="http://schemas.microsoft.com/office/word/2018/wordml/cex" xmlns:w16cid="http://schemas.microsoft.com/office/word/2016/wordml/cid" xmlns:w16="http://schemas.microsoft.com/office/word/2018/wordml" xmlns:w16sdtdh="http://schemas.microsoft.com/office/word/2020/wordml/sdtdatahash" xmlns:w16se="http://schemas.microsoft.com/office/word/2015/wordml/symex" xmlns:wpg="http://schemas.microsoft.com/office/word/2010/wordprocessingGroup" xmlns:wpi="http://schemas.microsoft.com/office/word/2010/wordprocessingInk" xmlns:wne="http://schemas.microsoft.com/office/word/2006/wordml" xmlns:wps="http://schemas.microsoft.com/office/word/2010/wordprocessingShape" mc:Ignorable="w14 w15 w16se w16cid w16 w16cex w16sdtdh wp14">
-  <w:abstractNum w:abstractNumId="0" w15:restartNumberingAfterBreak="0">
+<w:numbering xmlns:wpc="http://schemas.microsoft.com/office/word/2010/wordprocessingCanvas" xmlns:mo="http://schemas.microsoft.com/office/mac/office/2008/main" xmlns:mc="http://schemas.openxmlformats.org/markup-compatibility/2006" xmlns:mv="urn:schemas-microsoft-com:mac:vml" xmlns:o="urn:schemas-microsoft-com:office:office" xmlns:r="http://schemas.openxmlformats.org/officeDocument/2006/relationships" xmlns:m="http://schemas.openxmlformats.org/officeDocument/2006/math" xmlns:v="urn:schemas-microsoft-com:vml" xmlns:wp14="http://schemas.microsoft.com/office/word/2010/wordprocessingDrawing" xmlns:wp="http://schemas.openxmlformats.org/drawingml/2006/wordprocessingDrawing" xmlns:w10="urn:schemas-microsoft-com:office:word" xmlns:w="http://schemas.openxmlformats.org/wordprocessingml/2006/main" xmlns:w14="http://schemas.microsoft.com/office/word/2010/wordml" xmlns:w15="http://schemas.microsoft.com/office/word/2012/wordml" xmlns:wpg="http://schemas.microsoft.com/office/word/2010/wordprocessingGroup" xmlns:wpi="http://schemas.microsoft.com/office/word/2010/wordprocessingInk" xmlns:wne="http://schemas.microsoft.com/office/word/2006/wordml" xmlns:wps="http://schemas.microsoft.com/office/word/2010/wordprocessingShape" mc:Ignorable="w14 w15 wp14">
+  <w:abstractNum w:abstractNumId="0">
     <w:nsid w:val="09A66459"/>
     <w:multiLevelType w:val="hybridMultilevel"/>
     <w:tmpl w:val="4860F7FE"/>
@@ -3499,7 +3649,7 @@
       </w:pPr>
     </w:lvl>
   </w:abstractNum>
-  <w:abstractNum w:abstractNumId="1" w15:restartNumberingAfterBreak="0">
+  <w:abstractNum w:abstractNumId="1">
     <w:nsid w:val="1F5E0E2E"/>
     <w:multiLevelType w:val="hybridMultilevel"/>
     <w:tmpl w:val="E18AF45E"/>
@@ -3588,7 +3738,7 @@
       </w:pPr>
     </w:lvl>
   </w:abstractNum>
-  <w:abstractNum w:abstractNumId="2" w15:restartNumberingAfterBreak="0">
+  <w:abstractNum w:abstractNumId="2">
     <w:nsid w:val="3901232A"/>
     <w:multiLevelType w:val="hybridMultilevel"/>
     <w:tmpl w:val="8B10654C"/>
@@ -3701,20 +3851,20 @@
       </w:rPr>
     </w:lvl>
   </w:abstractNum>
-  <w:num w:numId="1" w16cid:durableId="1933202520">
+  <w:num w:numId="1">
     <w:abstractNumId w:val="0"/>
   </w:num>
-  <w:num w:numId="2" w16cid:durableId="544606274">
+  <w:num w:numId="2">
     <w:abstractNumId w:val="1"/>
   </w:num>
-  <w:num w:numId="3" w16cid:durableId="1727676246">
+  <w:num w:numId="3">
     <w:abstractNumId w:val="2"/>
   </w:num>
 </w:numbering>
 </file>
 
 <file path=word/styles.xml><?xml version="1.0" encoding="utf-8"?>
-<w:styles xmlns:mc="http://schemas.openxmlformats.org/markup-compatibility/2006" xmlns:r="http://schemas.openxmlformats.org/officeDocument/2006/relationships" xmlns:w="http://schemas.openxmlformats.org/wordprocessingml/2006/main" xmlns:w14="http://schemas.microsoft.com/office/word/2010/wordml" xmlns:w15="http://schemas.microsoft.com/office/word/2012/wordml" xmlns:w16cex="http://schemas.microsoft.com/office/word/2018/wordml/cex" xmlns:w16cid="http://schemas.microsoft.com/office/word/2016/wordml/cid" xmlns:w16="http://schemas.microsoft.com/office/word/2018/wordml" xmlns:w16sdtdh="http://schemas.microsoft.com/office/word/2020/wordml/sdtdatahash" xmlns:w16se="http://schemas.microsoft.com/office/word/2015/wordml/symex" mc:Ignorable="w14 w15 w16se w16cid w16 w16cex w16sdtdh">
+<w:styles xmlns:mc="http://schemas.openxmlformats.org/markup-compatibility/2006" xmlns:r="http://schemas.openxmlformats.org/officeDocument/2006/relationships" xmlns:w="http://schemas.openxmlformats.org/wordprocessingml/2006/main" xmlns:w14="http://schemas.microsoft.com/office/word/2010/wordml" xmlns:w15="http://schemas.microsoft.com/office/word/2012/wordml" mc:Ignorable="w14 w15">
   <w:docDefaults>
     <w:rPrDefault>
       <w:rPr>
@@ -3726,7 +3876,7 @@
     </w:rPrDefault>
     <w:pPrDefault/>
   </w:docDefaults>
-  <w:latentStyles w:defLockedState="0" w:defUIPriority="99" w:defSemiHidden="0" w:defUnhideWhenUsed="0" w:defQFormat="0" w:count="376">
+  <w:latentStyles w:defLockedState="0" w:defUIPriority="99" w:defSemiHidden="0" w:defUnhideWhenUsed="0" w:defQFormat="0" w:count="382">
     <w:lsdException w:name="Normal" w:uiPriority="0" w:qFormat="1"/>
     <w:lsdException w:name="heading 1" w:uiPriority="9" w:qFormat="1"/>
     <w:lsdException w:name="heading 2" w:semiHidden="1" w:uiPriority="9" w:unhideWhenUsed="1" w:qFormat="1"/>
@@ -4271,6 +4421,7 @@
     <w:uiPriority w:val="39"/>
     <w:rsid w:val="00990491"/>
     <w:tblPr>
+      <w:tblInd w:w="0" w:type="dxa"/>
       <w:tblBorders>
         <w:top w:val="single" w:sz="4" w:space="0" w:color="auto"/>
         <w:left w:val="single" w:sz="4" w:space="0" w:color="auto"/>
@@ -4279,6 +4430,12 @@
         <w:insideH w:val="single" w:sz="4" w:space="0" w:color="auto"/>
         <w:insideV w:val="single" w:sz="4" w:space="0" w:color="auto"/>
       </w:tblBorders>
+      <w:tblCellMar>
+        <w:top w:w="0" w:type="dxa"/>
+        <w:left w:w="108" w:type="dxa"/>
+        <w:bottom w:w="0" w:type="dxa"/>
+        <w:right w:w="108" w:type="dxa"/>
+      </w:tblCellMar>
     </w:tblPr>
   </w:style>
   <w:style w:type="paragraph" w:styleId="Subtitle">
@@ -4305,6 +4462,13 @@
     <w:tblPr>
       <w:tblStyleRowBandSize w:val="1"/>
       <w:tblStyleColBandSize w:val="1"/>
+      <w:tblInd w:w="0" w:type="dxa"/>
+      <w:tblCellMar>
+        <w:top w:w="0" w:type="dxa"/>
+        <w:left w:w="108" w:type="dxa"/>
+        <w:bottom w:w="0" w:type="dxa"/>
+        <w:right w:w="108" w:type="dxa"/>
+      </w:tblCellMar>
     </w:tblPr>
   </w:style>
   <w:style w:type="paragraph" w:styleId="ListParagraph">

</xml_diff>